<commit_message>
final version of report upload
</commit_message>
<xml_diff>
--- a/Individual Project Report.docx
+++ b/Individual Project Report.docx
@@ -303,7 +303,7 @@
           <w:lang w:eastAsia="zh-CN"/>
           <w14:ligatures w14:val="standard"/>
         </w:rPr>
-        <w:t>Programming</w:t>
+        <w:t>Programming Languages, Popularity Trends, Developer Preferences, Data Analysis</w:t>
       </w:r>
       <w:r>
         <w:rPr>
@@ -311,54 +311,6 @@
           <w:lang w:eastAsia="zh-CN"/>
           <w14:ligatures w14:val="standard"/>
         </w:rPr>
-        <w:t xml:space="preserve"> </w:t>
-      </w:r>
-      <w:r>
-        <w:rPr>
-          <w:rFonts w:eastAsia="SimSun"/>
-          <w:lang w:eastAsia="zh-CN"/>
-          <w14:ligatures w14:val="standard"/>
-        </w:rPr>
-        <w:t>Languages,</w:t>
-      </w:r>
-      <w:r>
-        <w:rPr>
-          <w:rFonts w:eastAsia="SimSun"/>
-          <w:lang w:eastAsia="zh-CN"/>
-          <w14:ligatures w14:val="standard"/>
-        </w:rPr>
-        <w:t xml:space="preserve"> </w:t>
-      </w:r>
-      <w:r>
-        <w:rPr>
-          <w:rFonts w:eastAsia="SimSun"/>
-          <w:lang w:eastAsia="zh-CN"/>
-          <w14:ligatures w14:val="standard"/>
-        </w:rPr>
-        <w:t>Popularity Trends, Developer Preferences</w:t>
-      </w:r>
-      <w:r>
-        <w:rPr>
-          <w:rFonts w:eastAsia="SimSun"/>
-          <w:lang w:eastAsia="zh-CN"/>
-          <w14:ligatures w14:val="standard"/>
-        </w:rPr>
-        <w:t xml:space="preserve">, </w:t>
-      </w:r>
-      <w:r>
-        <w:rPr>
-          <w:rFonts w:eastAsia="SimSun"/>
-          <w:lang w:eastAsia="zh-CN"/>
-          <w14:ligatures w14:val="standard"/>
-        </w:rPr>
-        <w:t>Data Analysis</w:t>
-      </w:r>
-      <w:r>
-        <w:rPr>
-          <w:rFonts w:eastAsia="SimSun"/>
-          <w:lang w:eastAsia="zh-CN"/>
-          <w14:ligatures w14:val="standard"/>
-        </w:rPr>
         <w:t>, Software Development.</w:t>
       </w:r>
     </w:p>
@@ -432,6 +384,24 @@
         <w:t>Most Popular Programming Languages 2004-2024</w:t>
       </w:r>
       <w:r>
+        <w:t xml:space="preserve"> (Kaggle Dataset)</w:t>
+      </w:r>
+      <w:r>
+        <w:t xml:space="preserve"> offers valuable insights into the most commonly used programming languages, while studies such as those by Tufano et al. [1] and Pizlo et al. [2] have explored the relationship between language usage and factors like developer experience and industry applications. While these studies have made significant contributions, there is still a need for more comprehensive, data-driven insights that not only track language popularity but also explain the reasons behind these trends. Furthermore, understanding the regional and industry-specific adoption of languages can provide a more nuanced view of language trends. This study seeks to fill this gap by integrating various datasets, including the Stack Overflow Developer Survey</w:t>
+      </w:r>
+      <w:r>
+        <w:t xml:space="preserve"> 2024</w:t>
+      </w:r>
+      <w:r>
+        <w:t xml:space="preserve"> and</w:t>
+      </w:r>
+      <w:r>
+        <w:t xml:space="preserve"> </w:t>
+      </w:r>
+      <w:r>
+        <w:t>Most Popular Programming Languages 2004-2024</w:t>
+      </w:r>
+      <w:r>
         <w:t xml:space="preserve"> (</w:t>
       </w:r>
       <w:r>
@@ -439,24 +409,6 @@
       </w:r>
       <w:r>
         <w:t>)</w:t>
-      </w:r>
-      <w:r>
-        <w:t xml:space="preserve"> offers valuable insights into the most commonly used programming languages, while studies such as those by Tufano et al. [1] and Pizlo et al. [2] have explored the relationship between language usage and factors like developer experience and industry applications. While these studies have made significant contributions, there is still a need for more comprehensive, data-driven insights that not only track language popularity but also explain the reasons behind these trends. Furthermore, understanding the regional and industry-specific adoption of languages can provide a more nuanced view of language trends. This study seeks to fill this gap by integrating various datasets, including the Stack Overflow Developer Survey</w:t>
-      </w:r>
-      <w:r>
-        <w:t xml:space="preserve"> 2024</w:t>
-      </w:r>
-      <w:r>
-        <w:t xml:space="preserve"> and</w:t>
-      </w:r>
-      <w:r>
-        <w:t xml:space="preserve"> </w:t>
-      </w:r>
-      <w:r>
-        <w:t xml:space="preserve">Kaggle Dataset- </w:t>
-      </w:r>
-      <w:r>
-        <w:t>Most Popular Programming Languages 2004-2024</w:t>
       </w:r>
       <w:r>
         <w:t>,</w:t>
@@ -1082,19 +1034,7 @@
         <w:t>Size:</w:t>
       </w:r>
       <w:r>
-        <w:t xml:space="preserve"> The dataset contains </w:t>
-      </w:r>
-      <w:r>
-        <w:t>250</w:t>
-      </w:r>
-      <w:r>
-        <w:t xml:space="preserve"> rows and </w:t>
-      </w:r>
-      <w:r>
-        <w:t>11</w:t>
-      </w:r>
-      <w:r>
-        <w:t xml:space="preserve"> columns.</w:t>
+        <w:t xml:space="preserve"> The dataset contains 250 rows and 11 columns.</w:t>
       </w:r>
     </w:p>
     <w:p>
@@ -1347,25 +1287,76 @@
           <w:b/>
           <w:bCs/>
         </w:rPr>
-        <w:t>Converted the ‘Month’ column to datetime format</w:t>
-      </w:r>
-      <w:r>
+        <w:t>Converted the ‘Month’ column to datetime format:</w:t>
+      </w:r>
+    </w:p>
+    <w:p>
+      <w:pPr>
+        <w:pStyle w:val="Para"/>
+      </w:pPr>
+      <w:r>
+        <w:t xml:space="preserve">      </w:t>
+      </w:r>
+      <w:r>
+        <w:t>To facilitate time-series analysis, the Month column was converted to a datetime object using the following rule:</w:t>
+      </w:r>
+    </w:p>
+    <w:p>
+      <w:pPr>
+        <w:pStyle w:val="Para"/>
+        <w:rPr>
+          <w:i/>
+          <w:iCs/>
+        </w:rPr>
+      </w:pPr>
+      <w:r>
+        <w:rPr>
+          <w:i/>
+          <w:iCs/>
+        </w:rPr>
+        <w:t>data['Month'] = pd.to_datetime(data['Month'], format='%Y-%m')</w:t>
+      </w:r>
+    </w:p>
+    <w:p>
+      <w:pPr>
+        <w:pStyle w:val="Para"/>
+        <w:rPr>
+          <w:i/>
+          <w:iCs/>
+        </w:rPr>
+      </w:pPr>
+    </w:p>
+    <w:p>
+      <w:pPr>
+        <w:pStyle w:val="Para"/>
         <w:rPr>
           <w:b/>
           <w:bCs/>
         </w:rPr>
-        <w:t>:</w:t>
-      </w:r>
-    </w:p>
-    <w:p>
-      <w:pPr>
-        <w:pStyle w:val="Para"/>
-      </w:pPr>
-      <w:r>
-        <w:t xml:space="preserve">      </w:t>
-      </w:r>
-      <w:r>
-        <w:t>To facilitate time-series analysis, the Month column was converted to a datetime object using the following rule:</w:t>
+      </w:pPr>
+      <w:r>
+        <w:rPr>
+          <w:b/>
+          <w:bCs/>
+        </w:rPr>
+        <w:t>• Filtered data for the specified years (2014–2024):</w:t>
+      </w:r>
+    </w:p>
+    <w:p>
+      <w:pPr>
+        <w:pStyle w:val="Para"/>
+      </w:pPr>
+      <w:r>
+        <w:t xml:space="preserve">     </w:t>
+      </w:r>
+      <w:r>
+        <w:t xml:space="preserve">I filtered out data outside the range of 2014 to 2024 to focus on </w:t>
+      </w:r>
+      <w:r>
+        <w:t>the last decade’s</w:t>
+      </w:r>
+      <w:r>
+        <w:t xml:space="preserve"> trends:</w:t>
       </w:r>
     </w:p>
     <w:p>
@@ -1376,68 +1367,217 @@
           <w:iCs/>
         </w:rPr>
       </w:pPr>
+      <w:proofErr w:type="spellStart"/>
       <w:r>
         <w:rPr>
           <w:i/>
           <w:iCs/>
         </w:rPr>
-        <w:t>data['Month'] = pd.to_datetime(data['Month'], format='%Y-%m')</w:t>
-      </w:r>
-    </w:p>
-    <w:p>
-      <w:pPr>
-        <w:pStyle w:val="Para"/>
+        <w:t>data_filtered</w:t>
+      </w:r>
+      <w:proofErr w:type="spellEnd"/>
+      <w:r>
         <w:rPr>
           <w:i/>
           <w:iCs/>
         </w:rPr>
-      </w:pPr>
-    </w:p>
-    <w:p>
-      <w:pPr>
-        <w:pStyle w:val="Para"/>
+        <w:t xml:space="preserve"> = data[(data['Month'].</w:t>
+      </w:r>
+      <w:proofErr w:type="spellStart"/>
+      <w:r>
+        <w:rPr>
+          <w:i/>
+          <w:iCs/>
+        </w:rPr>
+        <w:t>dt.year</w:t>
+      </w:r>
+      <w:proofErr w:type="spellEnd"/>
+      <w:r>
+        <w:rPr>
+          <w:i/>
+          <w:iCs/>
+        </w:rPr>
+        <w:t xml:space="preserve"> &gt;= 2014) &amp; (data['Month'].</w:t>
+      </w:r>
+      <w:proofErr w:type="spellStart"/>
+      <w:r>
+        <w:rPr>
+          <w:i/>
+          <w:iCs/>
+        </w:rPr>
+        <w:t>dt.year</w:t>
+      </w:r>
+      <w:proofErr w:type="spellEnd"/>
+      <w:r>
+        <w:rPr>
+          <w:i/>
+          <w:iCs/>
+        </w:rPr>
+        <w:t xml:space="preserve"> &lt;= 2024)]</w:t>
+      </w:r>
+    </w:p>
+    <w:p>
+      <w:pPr>
+        <w:pStyle w:val="Para"/>
+        <w:rPr>
+          <w:i/>
+          <w:iCs/>
+        </w:rPr>
+      </w:pPr>
+    </w:p>
+    <w:p>
+      <w:pPr>
+        <w:pStyle w:val="Para"/>
+      </w:pPr>
+      <w:r>
+        <w:t>•</w:t>
+      </w:r>
+      <w:r>
+        <w:t xml:space="preserve"> </w:t>
+      </w:r>
+      <w:r>
         <w:rPr>
           <w:b/>
           <w:bCs/>
         </w:rPr>
-      </w:pPr>
-      <w:r>
+        <w:t>Aggregating monthly data into yearly averages</w:t>
+      </w:r>
+      <w:r>
+        <w:t xml:space="preserve"> can be considered a derived metric that facilitate</w:t>
+      </w:r>
+      <w:r>
+        <w:t>s</w:t>
+      </w:r>
+      <w:r>
+        <w:t xml:space="preserve"> trend analysis over time. This was achieved using:</w:t>
+      </w:r>
+    </w:p>
+    <w:p>
+      <w:pPr>
+        <w:pStyle w:val="Para"/>
+        <w:rPr>
+          <w:i/>
+          <w:iCs/>
+        </w:rPr>
+      </w:pPr>
+      <w:proofErr w:type="spellStart"/>
+      <w:r>
+        <w:rPr>
+          <w:i/>
+          <w:iCs/>
+        </w:rPr>
+        <w:t>heatmap_data</w:t>
+      </w:r>
+      <w:proofErr w:type="spellEnd"/>
+      <w:r>
+        <w:rPr>
+          <w:i/>
+          <w:iCs/>
+        </w:rPr>
+        <w:t xml:space="preserve"> = </w:t>
+      </w:r>
+      <w:proofErr w:type="spellStart"/>
+      <w:r>
+        <w:rPr>
+          <w:i/>
+          <w:iCs/>
+        </w:rPr>
+        <w:t>data_filtered.resample</w:t>
+      </w:r>
+      <w:proofErr w:type="spellEnd"/>
+      <w:r>
+        <w:rPr>
+          <w:i/>
+          <w:iCs/>
+        </w:rPr>
+        <w:t>('Y').mean()</w:t>
+      </w:r>
+    </w:p>
+    <w:p>
+      <w:pPr>
+        <w:pStyle w:val="Para"/>
+      </w:pPr>
+    </w:p>
+    <w:p>
+      <w:pPr>
+        <w:pStyle w:val="Para"/>
+      </w:pPr>
+      <w:r>
+        <w:t xml:space="preserve">    </w:t>
+      </w:r>
+      <w:r>
+        <w:t>While no explicit new categories were created, the analysis focused on major programming languages of interest, which were defined as:</w:t>
+      </w:r>
+    </w:p>
+    <w:p>
+      <w:pPr>
+        <w:pStyle w:val="Para"/>
+        <w:rPr>
+          <w:i/>
+          <w:iCs/>
+        </w:rPr>
+      </w:pPr>
+      <w:proofErr w:type="spellStart"/>
+      <w:r>
+        <w:rPr>
+          <w:i/>
+          <w:iCs/>
+        </w:rPr>
+        <w:t>major_languages</w:t>
+      </w:r>
+      <w:proofErr w:type="spellEnd"/>
+      <w:r>
+        <w:rPr>
+          <w:i/>
+          <w:iCs/>
+        </w:rPr>
+        <w:t xml:space="preserve"> = ['Python Worldwide(%)', 'JavaScript Worldwide(%)', 'Java Worldwide(%)', 'C# Worldwide(%)']</w:t>
+      </w:r>
+    </w:p>
+    <w:p>
+      <w:pPr>
+        <w:pStyle w:val="Para"/>
+        <w:rPr>
+          <w:i/>
+          <w:iCs/>
+        </w:rPr>
+      </w:pPr>
+    </w:p>
+    <w:p>
+      <w:pPr>
+        <w:pStyle w:val="Para"/>
         <w:rPr>
           <w:b/>
           <w:bCs/>
         </w:rPr>
+      </w:pPr>
+      <w:r>
         <w:t>•</w:t>
+      </w:r>
+      <w:r>
+        <w:t xml:space="preserve"> </w:t>
       </w:r>
       <w:r>
         <w:rPr>
           <w:b/>
           <w:bCs/>
         </w:rPr>
-        <w:t xml:space="preserve"> </w:t>
-      </w:r>
+        <w:t>Renamed columns to remove unnecessary text:</w:t>
+      </w:r>
+    </w:p>
+    <w:p>
+      <w:pPr>
+        <w:pStyle w:val="Para"/>
+      </w:pPr>
       <w:r>
         <w:rPr>
           <w:b/>
           <w:bCs/>
         </w:rPr>
-        <w:t>Filtered data for the specified years (2014–2024):</w:t>
-      </w:r>
-    </w:p>
-    <w:p>
-      <w:pPr>
-        <w:pStyle w:val="Para"/>
-      </w:pPr>
-      <w:r>
-        <w:t xml:space="preserve">     </w:t>
-      </w:r>
-      <w:r>
-        <w:t xml:space="preserve">I filtered out data outside the range of 2014 to 2024 to focus on </w:t>
-      </w:r>
-      <w:r>
-        <w:t>the last decade’s</w:t>
-      </w:r>
-      <w:r>
-        <w:t xml:space="preserve"> trends:</w:t>
+        <w:t xml:space="preserve">    </w:t>
+      </w:r>
+      <w:r>
+        <w:t>Column names were cleaned to make them more readable by removing the “Worldwide(%)” suffix:</w:t>
       </w:r>
     </w:p>
     <w:p>
@@ -1454,7 +1594,7 @@
           <w:i/>
           <w:iCs/>
         </w:rPr>
-        <w:t>data_filtered</w:t>
+        <w:t>heatmap_data.columns</w:t>
       </w:r>
       <w:proofErr w:type="spellEnd"/>
       <w:r>
@@ -1462,7 +1602,7 @@
           <w:i/>
           <w:iCs/>
         </w:rPr>
-        <w:t xml:space="preserve"> = data[(data['Month'].</w:t>
+        <w:t>=</w:t>
       </w:r>
       <w:proofErr w:type="spellStart"/>
       <w:r>
@@ -1470,7 +1610,7 @@
           <w:i/>
           <w:iCs/>
         </w:rPr>
-        <w:t>dt.year</w:t>
+        <w:t>heatmap_data.columns.str.replace</w:t>
       </w:r>
       <w:proofErr w:type="spellEnd"/>
       <w:r>
@@ -1478,267 +1618,93 @@
           <w:i/>
           <w:iCs/>
         </w:rPr>
-        <w:t xml:space="preserve"> &gt;= 2014) &amp; (data['Month'].</w:t>
-      </w:r>
-      <w:proofErr w:type="spellStart"/>
-      <w:r>
-        <w:rPr>
-          <w:i/>
-          <w:iCs/>
-        </w:rPr>
-        <w:t>dt.year</w:t>
-      </w:r>
-      <w:proofErr w:type="spellEnd"/>
-      <w:r>
-        <w:rPr>
-          <w:i/>
-          <w:iCs/>
-        </w:rPr>
-        <w:t xml:space="preserve"> &lt;= 2024)]</w:t>
-      </w:r>
-    </w:p>
-    <w:p>
-      <w:pPr>
-        <w:pStyle w:val="Para"/>
-        <w:rPr>
-          <w:i/>
-          <w:iCs/>
-        </w:rPr>
-      </w:pPr>
-    </w:p>
-    <w:p>
-      <w:pPr>
-        <w:pStyle w:val="Para"/>
-      </w:pPr>
-      <w:r>
-        <w:t>•</w:t>
-      </w:r>
-      <w:r>
-        <w:t xml:space="preserve"> </w:t>
-      </w:r>
-      <w:r>
+        <w:t>(r' Worldwide\(%\)', '', regex=True)</w:t>
+      </w:r>
+    </w:p>
+    <w:p>
+      <w:pPr>
+        <w:pStyle w:val="Para"/>
+      </w:pPr>
+    </w:p>
+    <w:p>
+      <w:pPr>
+        <w:pStyle w:val="Para"/>
+      </w:pPr>
+    </w:p>
+    <w:p>
+      <w:pPr>
+        <w:pStyle w:val="Para"/>
         <w:rPr>
           <w:b/>
           <w:bCs/>
         </w:rPr>
-        <w:t>Aggregating monthly data into yearly averages</w:t>
-      </w:r>
-      <w:r>
-        <w:t xml:space="preserve"> can be considered a derived metric that facilitate</w:t>
-      </w:r>
-      <w:r>
-        <w:t>s</w:t>
-      </w:r>
-      <w:r>
-        <w:t xml:space="preserve"> trend analysis over time. This was achieved using:</w:t>
-      </w:r>
-    </w:p>
-    <w:p>
-      <w:pPr>
-        <w:pStyle w:val="Para"/>
-        <w:rPr>
-          <w:i/>
-          <w:iCs/>
-        </w:rPr>
-      </w:pPr>
-      <w:proofErr w:type="spellStart"/>
-      <w:r>
-        <w:rPr>
-          <w:i/>
-          <w:iCs/>
-        </w:rPr>
-        <w:t>heatmap_data</w:t>
-      </w:r>
-      <w:proofErr w:type="spellEnd"/>
-      <w:r>
-        <w:rPr>
-          <w:i/>
-          <w:iCs/>
-        </w:rPr>
-        <w:t xml:space="preserve"> = </w:t>
-      </w:r>
-      <w:proofErr w:type="spellStart"/>
-      <w:r>
-        <w:rPr>
-          <w:i/>
-          <w:iCs/>
-        </w:rPr>
-        <w:t>data_filtered.resample</w:t>
-      </w:r>
-      <w:proofErr w:type="spellEnd"/>
-      <w:r>
-        <w:rPr>
-          <w:i/>
-          <w:iCs/>
-        </w:rPr>
-        <w:t>('Y').mean()</w:t>
-      </w:r>
-    </w:p>
-    <w:p>
-      <w:pPr>
-        <w:pStyle w:val="Para"/>
-      </w:pPr>
-    </w:p>
-    <w:p>
-      <w:pPr>
-        <w:pStyle w:val="Para"/>
-      </w:pPr>
-      <w:r>
-        <w:t xml:space="preserve">    </w:t>
-      </w:r>
-      <w:r>
-        <w:t>While no explicit new categories were created, the analysis focused on major programming languages of interest, which were defined as:</w:t>
-      </w:r>
-    </w:p>
-    <w:p>
-      <w:pPr>
-        <w:pStyle w:val="Para"/>
-        <w:rPr>
-          <w:i/>
-          <w:iCs/>
-        </w:rPr>
-      </w:pPr>
-      <w:proofErr w:type="spellStart"/>
-      <w:r>
-        <w:rPr>
-          <w:i/>
-          <w:iCs/>
-        </w:rPr>
-        <w:t>major_languages</w:t>
-      </w:r>
-      <w:proofErr w:type="spellEnd"/>
-      <w:r>
-        <w:rPr>
-          <w:i/>
-          <w:iCs/>
-        </w:rPr>
-        <w:t xml:space="preserve"> = ['Python Worldwide(%)', 'JavaScript Worldwide(%)', 'Java Worldwide(%)', 'C# Worldwide(%)']</w:t>
-      </w:r>
-    </w:p>
-    <w:p>
-      <w:pPr>
-        <w:pStyle w:val="Para"/>
-        <w:rPr>
-          <w:i/>
-          <w:iCs/>
-        </w:rPr>
-      </w:pPr>
-    </w:p>
-    <w:p>
-      <w:pPr>
-        <w:pStyle w:val="Para"/>
+      </w:pPr>
+      <w:r>
         <w:rPr>
           <w:b/>
           <w:bCs/>
         </w:rPr>
-      </w:pPr>
-      <w:r>
-        <w:t>•</w:t>
-      </w:r>
-      <w:r>
-        <w:t xml:space="preserve"> </w:t>
+        <w:t>2.2.</w:t>
       </w:r>
       <w:r>
         <w:rPr>
           <w:b/>
           <w:bCs/>
         </w:rPr>
-        <w:t>Renamed columns to remove unnecessary text:</w:t>
-      </w:r>
-    </w:p>
-    <w:p>
-      <w:pPr>
-        <w:pStyle w:val="Para"/>
-      </w:pPr>
+        <w:t>2</w:t>
+      </w:r>
       <w:r>
         <w:rPr>
           <w:b/>
           <w:bCs/>
         </w:rPr>
-        <w:t xml:space="preserve">    </w:t>
-      </w:r>
-      <w:r>
-        <w:t>Column names were cleaned to make them more readable by removing the “Worldwide(%)” suffix:</w:t>
-      </w:r>
-    </w:p>
-    <w:p>
-      <w:pPr>
-        <w:pStyle w:val="Para"/>
-        <w:rPr>
-          <w:i/>
-          <w:iCs/>
-        </w:rPr>
-      </w:pPr>
-      <w:proofErr w:type="spellStart"/>
-      <w:r>
-        <w:rPr>
-          <w:i/>
-          <w:iCs/>
-        </w:rPr>
-        <w:t>heatmap_data.columns</w:t>
-      </w:r>
-      <w:proofErr w:type="spellEnd"/>
-      <w:r>
-        <w:rPr>
-          <w:i/>
-          <w:iCs/>
-        </w:rPr>
-        <w:t>=</w:t>
-      </w:r>
-      <w:proofErr w:type="spellStart"/>
-      <w:r>
-        <w:rPr>
-          <w:i/>
-          <w:iCs/>
-        </w:rPr>
-        <w:t>heatmap_data.columns.str.replace</w:t>
-      </w:r>
-      <w:proofErr w:type="spellEnd"/>
-      <w:r>
-        <w:rPr>
-          <w:i/>
-          <w:iCs/>
-        </w:rPr>
-        <w:t>(r' Worldwide\(%\)', '', regex=True)</w:t>
-      </w:r>
-    </w:p>
-    <w:p>
-      <w:pPr>
-        <w:pStyle w:val="Para"/>
-      </w:pPr>
-    </w:p>
-    <w:p>
-      <w:pPr>
-        <w:pStyle w:val="Para"/>
-      </w:pPr>
-    </w:p>
-    <w:p>
-      <w:pPr>
-        <w:pStyle w:val="Para"/>
+        <w:t xml:space="preserve"> </w:t>
+      </w:r>
+      <w:r>
         <w:rPr>
           <w:b/>
           <w:bCs/>
         </w:rPr>
-      </w:pPr>
+        <w:t>Stack Overflow Developer Survey 2024</w:t>
+      </w:r>
+    </w:p>
+    <w:p>
+      <w:pPr>
+        <w:pStyle w:val="Para"/>
+      </w:pPr>
+      <w:r>
+        <w:t xml:space="preserve"> </w:t>
+      </w:r>
       <w:r>
         <w:rPr>
           <w:b/>
           <w:bCs/>
         </w:rPr>
-        <w:t>2.2.</w:t>
+        <w:t>•</w:t>
       </w:r>
       <w:r>
         <w:rPr>
           <w:b/>
           <w:bCs/>
         </w:rPr>
-        <w:t>2</w:t>
+        <w:t xml:space="preserve"> </w:t>
       </w:r>
       <w:r>
         <w:rPr>
           <w:b/>
           <w:bCs/>
         </w:rPr>
+        <w:t>Format:</w:t>
+      </w:r>
+      <w:r>
+        <w:t xml:space="preserve"> CSV</w:t>
+      </w:r>
+    </w:p>
+    <w:p>
+      <w:pPr>
+        <w:pStyle w:val="Para"/>
+      </w:pPr>
+      <w:r>
         <w:t xml:space="preserve"> </w:t>
       </w:r>
       <w:r>
@@ -1746,67 +1712,20 @@
           <w:b/>
           <w:bCs/>
         </w:rPr>
-        <w:t>Stack Overflow Developer Survey 2024</w:t>
-      </w:r>
-    </w:p>
-    <w:p>
-      <w:pPr>
-        <w:pStyle w:val="Para"/>
-      </w:pPr>
-      <w:r>
-        <w:t xml:space="preserve"> </w:t>
+        <w:t>•</w:t>
       </w:r>
       <w:r>
         <w:rPr>
           <w:b/>
           <w:bCs/>
         </w:rPr>
-        <w:t>•</w:t>
+        <w:t xml:space="preserve"> </w:t>
       </w:r>
       <w:r>
         <w:rPr>
           <w:b/>
           <w:bCs/>
         </w:rPr>
-        <w:t xml:space="preserve"> </w:t>
-      </w:r>
-      <w:r>
-        <w:rPr>
-          <w:b/>
-          <w:bCs/>
-        </w:rPr>
-        <w:t>Format:</w:t>
-      </w:r>
-      <w:r>
-        <w:t xml:space="preserve"> CSV</w:t>
-      </w:r>
-    </w:p>
-    <w:p>
-      <w:pPr>
-        <w:pStyle w:val="Para"/>
-      </w:pPr>
-      <w:r>
-        <w:t xml:space="preserve"> </w:t>
-      </w:r>
-      <w:r>
-        <w:rPr>
-          <w:b/>
-          <w:bCs/>
-        </w:rPr>
-        <w:t>•</w:t>
-      </w:r>
-      <w:r>
-        <w:rPr>
-          <w:b/>
-          <w:bCs/>
-        </w:rPr>
-        <w:t xml:space="preserve"> </w:t>
-      </w:r>
-      <w:r>
-        <w:rPr>
-          <w:b/>
-          <w:bCs/>
-        </w:rPr>
         <w:t>Size:</w:t>
       </w:r>
       <w:r>
@@ -1816,16 +1735,7 @@
         <w:t>65437</w:t>
       </w:r>
       <w:r>
-        <w:t xml:space="preserve"> </w:t>
-      </w:r>
-      <w:r>
-        <w:t>rows and 11</w:t>
-      </w:r>
-      <w:r>
-        <w:t>4</w:t>
-      </w:r>
-      <w:r>
-        <w:t xml:space="preserve"> columns.</w:t>
+        <w:t xml:space="preserve"> rows and 114 columns.</w:t>
       </w:r>
     </w:p>
     <w:p>
@@ -2453,6 +2363,7 @@
                 <w:color w:val="000000" w:themeColor="text1"/>
                 <w:lang w:eastAsia="zh-CN"/>
               </w:rPr>
+              <w:lastRenderedPageBreak/>
               <w:t>ConvertedCompYearly</w:t>
             </w:r>
             <w:proofErr w:type="spellEnd"/>
@@ -2726,14 +2637,7 @@
           <w:i/>
           <w:iCs/>
         </w:rPr>
-        <w:t xml:space="preserve"> </w:t>
-      </w:r>
-      <w:r>
-        <w:rPr>
-          <w:i/>
-          <w:iCs/>
-        </w:rPr>
-        <w:t>= data['</w:t>
+        <w:t xml:space="preserve"> = data['</w:t>
       </w:r>
       <w:proofErr w:type="spellStart"/>
       <w:r>
@@ -3826,11 +3730,6 @@
       <w:pPr>
         <w:pStyle w:val="Para"/>
       </w:pPr>
-    </w:p>
-    <w:p>
-      <w:pPr>
-        <w:pStyle w:val="Para"/>
-      </w:pPr>
       <w:r>
         <w:rPr>
           <w:b/>
@@ -3874,13 +3773,7 @@
         <w:ind w:firstLine="708"/>
       </w:pPr>
       <w:r>
-        <w:t>•</w:t>
-      </w:r>
-      <w:r>
-        <w:t xml:space="preserve"> </w:t>
-      </w:r>
-      <w:r>
-        <w:t>Random Forest does not assume any specific form for the relationship between the variables. It can model both linear and non-linear relationships.</w:t>
+        <w:t>• Random Forest does not assume any specific form for the relationship between the variables. It can model both linear and non-linear relationships.</w:t>
       </w:r>
     </w:p>
     <w:p>
@@ -3889,13 +3782,7 @@
         <w:ind w:firstLine="708"/>
       </w:pPr>
       <w:r>
-        <w:t>•</w:t>
-      </w:r>
-      <w:r>
-        <w:t xml:space="preserve"> </w:t>
-      </w:r>
-      <w:r>
-        <w:t>It assumes that the data has a variety of features, allowing it to build multiple decision trees and capture interactions between features.</w:t>
+        <w:t>• It assumes that the data has a variety of features, allowing it to build multiple decision trees and capture interactions between features.</w:t>
       </w:r>
     </w:p>
     <w:p>
@@ -3926,13 +3813,7 @@
         <w:ind w:firstLine="708"/>
       </w:pPr>
       <w:r>
-        <w:t>•</w:t>
-      </w:r>
-      <w:r>
-        <w:t xml:space="preserve"> </w:t>
-      </w:r>
-      <w:r>
-        <w:t>It handles both linear and non-linear relationships well.</w:t>
+        <w:t>• It handles both linear and non-linear relationships well.</w:t>
       </w:r>
     </w:p>
     <w:p>
@@ -3941,13 +3822,7 @@
         <w:ind w:firstLine="708"/>
       </w:pPr>
       <w:r>
-        <w:t>•</w:t>
-      </w:r>
-      <w:r>
-        <w:t xml:space="preserve"> </w:t>
-      </w:r>
-      <w:r>
-        <w:t>It is resistant to overfitting, particularly when there is sufficient data and a reasonable number of trees.</w:t>
+        <w:t>• It is resistant to overfitting, particularly when there is sufficient data and a reasonable number of trees.</w:t>
       </w:r>
     </w:p>
     <w:p>
@@ -3956,29 +3831,17 @@
         <w:ind w:firstLine="708"/>
       </w:pPr>
       <w:r>
+        <w:t>• It is capable of handling large datasets with high-dimensional feature spaces.</w:t>
+      </w:r>
+    </w:p>
+    <w:p>
+      <w:pPr>
+        <w:pStyle w:val="Para"/>
+        <w:ind w:firstLine="708"/>
+      </w:pPr>
+      <w:r>
         <w:lastRenderedPageBreak/>
-        <w:t>•</w:t>
-      </w:r>
-      <w:r>
-        <w:t xml:space="preserve"> </w:t>
-      </w:r>
-      <w:r>
-        <w:t>It is capable of handling large datasets with high-dimensional feature spaces.</w:t>
-      </w:r>
-    </w:p>
-    <w:p>
-      <w:pPr>
-        <w:pStyle w:val="Para"/>
-        <w:ind w:firstLine="708"/>
-      </w:pPr>
-      <w:r>
-        <w:t>•</w:t>
-      </w:r>
-      <w:r>
-        <w:t xml:space="preserve"> </w:t>
-      </w:r>
-      <w:r>
-        <w:t>It can automatically model interactions between variables, which is helpful when analyzing complex datasets.</w:t>
+        <w:t>• It can automatically model interactions between variables, which is helpful when analyzing complex datasets.</w:t>
       </w:r>
     </w:p>
     <w:p>
@@ -4005,13 +3868,7 @@
         <w:ind w:firstLine="708"/>
       </w:pPr>
       <w:r>
-        <w:t>•</w:t>
-      </w:r>
-      <w:r>
-        <w:t xml:space="preserve"> </w:t>
-      </w:r>
-      <w:r>
-        <w:t>Computationally intensive, especially as the number of trees (estimators) increases.</w:t>
+        <w:t>• Computationally intensive, especially as the number of trees (estimators) increases.</w:t>
       </w:r>
     </w:p>
     <w:p>
@@ -4020,13 +3877,7 @@
         <w:ind w:firstLine="708"/>
       </w:pPr>
       <w:r>
-        <w:t>•</w:t>
-      </w:r>
-      <w:r>
-        <w:t xml:space="preserve"> </w:t>
-      </w:r>
-      <w:r>
-        <w:t>Interpretation of the model is challenging, as it involves numerous decision trees.</w:t>
+        <w:t>• Interpretation of the model is challenging, as it involves numerous decision trees.</w:t>
       </w:r>
     </w:p>
     <w:p>
@@ -4035,13 +3886,7 @@
         <w:ind w:firstLine="708"/>
       </w:pPr>
       <w:r>
-        <w:t>•</w:t>
-      </w:r>
-      <w:r>
-        <w:t xml:space="preserve"> </w:t>
-      </w:r>
-      <w:r>
-        <w:t>The model may require tuning of hyperparameters, such as the number of trees or depth of each tree, for optimal performance.</w:t>
+        <w:t>• The model may require tuning of hyperparameters, such as the number of trees or depth of each tree, for optimal performance.</w:t>
       </w:r>
     </w:p>
     <w:p>
@@ -4087,13 +3932,7 @@
         <w:ind w:firstLine="708"/>
       </w:pPr>
       <w:r>
-        <w:t>•</w:t>
-      </w:r>
-      <w:r>
-        <w:t xml:space="preserve"> </w:t>
-      </w:r>
-      <w:r>
-        <w:t>Hyperparameters such as the number of estimators (</w:t>
+        <w:t>• Hyperparameters such as the number of estimators (</w:t>
       </w:r>
       <w:proofErr w:type="spellStart"/>
       <w:r>
@@ -4110,13 +3949,7 @@
         <w:ind w:firstLine="400"/>
       </w:pPr>
       <w:r>
-        <w:t>•</w:t>
-      </w:r>
-      <w:r>
-        <w:t xml:space="preserve"> </w:t>
-      </w:r>
-      <w:r>
-        <w:t xml:space="preserve">The random state was fixed to ensure reproducibility of </w:t>
+        <w:t xml:space="preserve">• The random state was fixed to ensure reproducibility of </w:t>
       </w:r>
       <w:r>
         <w:t>r</w:t>
@@ -4226,14 +4059,7 @@
           <w:lang w:eastAsia="ja-JP"/>
           <w14:ligatures w14:val="standard"/>
         </w:rPr>
-        <w:t>Random Forest</w:t>
-      </w:r>
-      <w:r>
-        <w:rPr>
-          <w:lang w:eastAsia="ja-JP"/>
-          <w14:ligatures w14:val="standard"/>
-        </w:rPr>
-        <w:t xml:space="preserve"> Regression Model’s visualization</w:t>
+        <w:t>Random Forest Regression Model’s visualization</w:t>
       </w:r>
     </w:p>
     <w:p>
@@ -4306,13 +4132,7 @@
       </w:pPr>
       <w:r>
         <w:tab/>
-        <w:t>•</w:t>
-      </w:r>
-      <w:r>
-        <w:t xml:space="preserve"> </w:t>
-      </w:r>
-      <w:r>
-        <w:t>The residuals (errors) from the linear model are normally distributed.</w:t>
+        <w:t>• The residuals (errors) from the linear model are normally distributed.</w:t>
       </w:r>
     </w:p>
     <w:p>
@@ -4321,13 +4141,7 @@
       </w:pPr>
       <w:r>
         <w:tab/>
-        <w:t>•</w:t>
-      </w:r>
-      <w:r>
-        <w:t xml:space="preserve"> </w:t>
-      </w:r>
-      <w:r>
-        <w:t>There is no multicollinearity among the independent variables.</w:t>
+        <w:t>• There is no multicollinearity among the independent variables.</w:t>
       </w:r>
     </w:p>
     <w:p>
@@ -4336,13 +4150,7 @@
       </w:pPr>
       <w:r>
         <w:tab/>
-        <w:t>•</w:t>
-      </w:r>
-      <w:r>
-        <w:t xml:space="preserve"> </w:t>
-      </w:r>
-      <w:r>
-        <w:t>The data is homoscedastic, meaning the variance of the errors is constant across all levels of the independent variable.</w:t>
+        <w:t>• The data is homoscedastic, meaning the variance of the errors is constant across all levels of the independent variable.</w:t>
       </w:r>
     </w:p>
     <w:p>
@@ -4371,13 +4179,7 @@
       </w:pPr>
       <w:r>
         <w:tab/>
-        <w:t>•</w:t>
-      </w:r>
-      <w:r>
-        <w:t xml:space="preserve"> </w:t>
-      </w:r>
-      <w:r>
-        <w:t>Simple, easy to interpret, and computationally efficient.</w:t>
+        <w:t>• Simple, easy to interpret, and computationally efficient.</w:t>
       </w:r>
     </w:p>
     <w:p>
@@ -4386,13 +4188,7 @@
       </w:pPr>
       <w:r>
         <w:tab/>
-        <w:t>•</w:t>
-      </w:r>
-      <w:r>
-        <w:t xml:space="preserve"> </w:t>
-      </w:r>
-      <w:r>
-        <w:t xml:space="preserve">Provides a clear insight into the relationship between the dependent and independent variables </w:t>
+        <w:t xml:space="preserve">• Provides a clear insight into the relationship between the dependent and independent variables </w:t>
       </w:r>
     </w:p>
     <w:p>
@@ -4401,13 +4197,7 @@
       </w:pPr>
       <w:r>
         <w:tab/>
-        <w:t>•</w:t>
-      </w:r>
-      <w:r>
-        <w:t xml:space="preserve"> </w:t>
-      </w:r>
-      <w:r>
-        <w:t>Well-suited for smaller datasets or when there is a clear linear trend.</w:t>
+        <w:t>• Well-suited for smaller datasets or when there is a clear linear trend.</w:t>
       </w:r>
     </w:p>
     <w:p>
@@ -4436,13 +4226,7 @@
       </w:pPr>
       <w:r>
         <w:tab/>
-        <w:t>•</w:t>
-      </w:r>
-      <w:r>
-        <w:t xml:space="preserve"> </w:t>
-      </w:r>
-      <w:r>
-        <w:t>Assumes a linear relationship, which may not be suitable for complex, non-linear datasets.</w:t>
+        <w:t>• Assumes a linear relationship, which may not be suitable for complex, non-linear datasets.</w:t>
       </w:r>
     </w:p>
     <w:p>
@@ -4451,13 +4235,7 @@
       </w:pPr>
       <w:r>
         <w:tab/>
-        <w:t>•</w:t>
-      </w:r>
-      <w:r>
-        <w:t xml:space="preserve"> </w:t>
-      </w:r>
-      <w:r>
-        <w:t>Sensitive to outliers, which can significantly affect the model’s predictions and fit.</w:t>
+        <w:t>• Sensitive to outliers, which can significantly affect the model’s predictions and fit.</w:t>
       </w:r>
     </w:p>
     <w:p>
@@ -4466,13 +4244,7 @@
       </w:pPr>
       <w:r>
         <w:tab/>
-        <w:t>•</w:t>
-      </w:r>
-      <w:r>
-        <w:t xml:space="preserve"> </w:t>
-      </w:r>
-      <w:r>
-        <w:t>May underperform when there are interactions between variables that cannot be captured by a linear model.</w:t>
+        <w:t>• May underperform when there are interactions between variables that cannot be captured by a linear model.</w:t>
       </w:r>
     </w:p>
     <w:p>
@@ -4522,13 +4294,7 @@
       </w:pPr>
       <w:r>
         <w:tab/>
-        <w:t>•</w:t>
-      </w:r>
-      <w:r>
-        <w:t xml:space="preserve"> </w:t>
-      </w:r>
-      <w:r>
-        <w:t>The dataset was split into training and test sets to evaluate the model’s performance on unseen data.</w:t>
+        <w:t>• The dataset was split into training and test sets to evaluate the model’s performance on unseen data.</w:t>
       </w:r>
     </w:p>
     <w:p>
@@ -4537,13 +4303,7 @@
       </w:pPr>
       <w:r>
         <w:tab/>
-        <w:t>•</w:t>
-      </w:r>
-      <w:r>
-        <w:t xml:space="preserve"> </w:t>
-      </w:r>
-      <w:r>
-        <w:t>Evaluation metrics, such as mean squared error (MSE) and R-squared, were used to assess the model’s accuracy and goodness of fit.</w:t>
+        <w:t>• Evaluation metrics, such as mean squared error (MSE) and R-squared, were used to assess the model’s accuracy and goodness of fit.</w:t>
       </w:r>
     </w:p>
     <w:p>
@@ -4715,11 +4475,44 @@
         <w:t xml:space="preserve"> [5] </w:t>
       </w:r>
       <w:r>
-        <w:t xml:space="preserve">libraries. Additionally, pycountry_convert was used for geographic </w:t>
+        <w:t>libraries. Additionally, pycountry_convert was used for geographic analysis, helping to group countries by continent and visualize regional trends</w:t>
+      </w:r>
+      <w:r>
+        <w:t>.</w:t>
+      </w:r>
+      <w:r>
+        <w:t xml:space="preserve"> </w:t>
+      </w:r>
+      <w:r>
+        <w:t xml:space="preserve">The analysis was conducted in Google Colab, </w:t>
       </w:r>
       <w:r>
         <w:lastRenderedPageBreak/>
-        <w:t>analysis, helping to group countries by continent and visualize regional trends.</w:t>
+        <w:t>which provided free cloud computing resources</w:t>
+      </w:r>
+      <w:r>
+        <w:t>,</w:t>
+      </w:r>
+      <w:r>
+        <w:t xml:space="preserve"> </w:t>
+      </w:r>
+      <w:r>
+        <w:t>streamlined</w:t>
+      </w:r>
+      <w:r>
+        <w:t xml:space="preserve"> the workflow</w:t>
+      </w:r>
+      <w:r>
+        <w:t>,</w:t>
+      </w:r>
+      <w:r>
+        <w:t xml:space="preserve"> and reduc</w:t>
+      </w:r>
+      <w:r>
+        <w:t>ed</w:t>
+      </w:r>
+      <w:r>
+        <w:t xml:space="preserve"> setup time.</w:t>
       </w:r>
     </w:p>
     <w:p>
@@ -4767,26 +4560,274 @@
       <w:pPr>
         <w:pStyle w:val="Para"/>
       </w:pPr>
-    </w:p>
-    <w:p>
-      <w:pPr>
-        <w:pStyle w:val="Para"/>
-      </w:pPr>
-      <w:r>
-        <w:t>Over the past decade, the popularity of programming languages has evolved dynamically. Python’s rapid rise and peak in 2022 coincides with its extensive adoption in data science, machine learning, and web development—industries that have seen exponential growth in recent years. Similarly, JavaScript’s stable popularity reflects its indispensable role in front-end and full-stack development, which remain core to web and app development worldwide. Meanwhile, the declining trends in Java and C# suggest a gradual shift from traditional enterprise-level development to newer, more versatile technologies.</w:t>
-      </w:r>
-    </w:p>
-    <w:p>
-      <w:pPr>
-        <w:pStyle w:val="Para"/>
-      </w:pPr>
-    </w:p>
-    <w:p>
-      <w:pPr>
-        <w:pStyle w:val="Para"/>
-      </w:pPr>
-      <w:r>
-        <w:t>Interestingly, current trends demonstrate how developer experience influences language usage. Less experienced developers gravitate toward modern, high-demand languages like Python and TypeScript due to their accessibility and extensive resources. In contrast, experienced developers often continue to use legacy languages such as C and PHP, which, while declining in popularity, remain critical for maintaining older systems.</w:t>
+      <w:r>
+        <w:rPr>
+          <w:noProof/>
+        </w:rPr>
+        <w:drawing>
+          <wp:inline distT="0" distB="0" distL="0" distR="0" wp14:anchorId="5FAF7BEB" wp14:editId="50648763">
+            <wp:extent cx="3048000" cy="2026285"/>
+            <wp:effectExtent l="0" t="0" r="0" b="5715"/>
+            <wp:docPr id="1575305871" name="Picture 1" descr="A graph of different colored lines&#10;&#10;Description automatically generated"/>
+            <wp:cNvGraphicFramePr>
+              <a:graphicFrameLocks xmlns:a="http://schemas.openxmlformats.org/drawingml/2006/main" noChangeAspect="1"/>
+            </wp:cNvGraphicFramePr>
+            <a:graphic xmlns:a="http://schemas.openxmlformats.org/drawingml/2006/main">
+              <a:graphicData uri="http://schemas.openxmlformats.org/drawingml/2006/picture">
+                <pic:pic xmlns:pic="http://schemas.openxmlformats.org/drawingml/2006/picture">
+                  <pic:nvPicPr>
+                    <pic:cNvPr id="1575305871" name="Picture 1" descr="A graph of different colored lines&#10;&#10;Description automatically generated"/>
+                    <pic:cNvPicPr>
+                      <a:picLocks noChangeAspect="1" noChangeArrowheads="1"/>
+                    </pic:cNvPicPr>
+                  </pic:nvPicPr>
+                  <pic:blipFill>
+                    <a:blip r:embed="rId15">
+                      <a:extLst>
+                        <a:ext uri="{28A0092B-C50C-407E-A947-70E740481C1C}">
+                          <a14:useLocalDpi xmlns:a14="http://schemas.microsoft.com/office/drawing/2010/main" val="0"/>
+                        </a:ext>
+                      </a:extLst>
+                    </a:blip>
+                    <a:srcRect/>
+                    <a:stretch>
+                      <a:fillRect/>
+                    </a:stretch>
+                  </pic:blipFill>
+                  <pic:spPr bwMode="auto">
+                    <a:xfrm>
+                      <a:off x="0" y="0"/>
+                      <a:ext cx="3048000" cy="2026285"/>
+                    </a:xfrm>
+                    <a:prstGeom prst="rect">
+                      <a:avLst/>
+                    </a:prstGeom>
+                    <a:noFill/>
+                    <a:ln>
+                      <a:noFill/>
+                    </a:ln>
+                  </pic:spPr>
+                </pic:pic>
+              </a:graphicData>
+            </a:graphic>
+          </wp:inline>
+        </w:drawing>
+      </w:r>
+    </w:p>
+    <w:p>
+      <w:pPr>
+        <w:pStyle w:val="FigureCaption"/>
+        <w:jc w:val="both"/>
+        <w:rPr>
+          <w:lang w:eastAsia="ja-JP"/>
+          <w14:ligatures w14:val="standard"/>
+        </w:rPr>
+      </w:pPr>
+      <w:r>
+        <w:rPr>
+          <w:rStyle w:val="Label"/>
+          <w14:ligatures w14:val="standard"/>
+        </w:rPr>
+        <w:t xml:space="preserve">Figure </w:t>
+      </w:r>
+      <w:r>
+        <w:rPr>
+          <w:rStyle w:val="Label"/>
+          <w14:ligatures w14:val="standard"/>
+        </w:rPr>
+        <w:t>3</w:t>
+      </w:r>
+      <w:r>
+        <w:rPr>
+          <w:rStyle w:val="Label"/>
+          <w14:ligatures w14:val="standard"/>
+        </w:rPr>
+        <w:t>:</w:t>
+      </w:r>
+      <w:r>
+        <w:rPr>
+          <w:lang w:eastAsia="ja-JP"/>
+          <w14:ligatures w14:val="standard"/>
+        </w:rPr>
+        <w:t xml:space="preserve"> </w:t>
+      </w:r>
+      <w:r>
+        <w:rPr>
+          <w:lang w:eastAsia="ja-JP"/>
+          <w14:ligatures w14:val="standard"/>
+        </w:rPr>
+        <w:t>Trends in search volume for Python, JavaScript, Java</w:t>
+      </w:r>
+      <w:r>
+        <w:rPr>
+          <w:lang w:eastAsia="ja-JP"/>
+          <w14:ligatures w14:val="standard"/>
+        </w:rPr>
+        <w:t>,</w:t>
+      </w:r>
+      <w:r>
+        <w:rPr>
+          <w:lang w:eastAsia="ja-JP"/>
+          <w14:ligatures w14:val="standard"/>
+        </w:rPr>
+        <w:t xml:space="preserve"> and C# programming languages (2014-2024).</w:t>
+      </w:r>
+    </w:p>
+    <w:p>
+      <w:pPr>
+        <w:pStyle w:val="Para"/>
+      </w:pPr>
+      <w:r>
+        <w:t>Over the past decade, the popularity of programming languages has evolved dynamically. Python’s rapid rise and peak in 2022</w:t>
+      </w:r>
+      <w:r>
+        <w:t xml:space="preserve"> (Figure 3)</w:t>
+      </w:r>
+      <w:r>
+        <w:t xml:space="preserve"> coincides with its extensive adoption in data science, machine learning, and web development—industries that have seen exponential growth in recent years. Similarly, JavaScript’s stable popularity reflects its indispensable role in front-end and full-stack development, which remain core to web and app development worldwide. Meanwhile, the declining trends in Java and C# suggest a gradual shift from traditional enterprise-level development to newer, more versatile technologies.</w:t>
+      </w:r>
+    </w:p>
+    <w:p>
+      <w:pPr>
+        <w:pStyle w:val="Para"/>
+      </w:pPr>
+    </w:p>
+    <w:p>
+      <w:pPr>
+        <w:pStyle w:val="Para"/>
+      </w:pPr>
+      <w:r>
+        <w:rPr>
+          <w:noProof/>
+        </w:rPr>
+        <w:drawing>
+          <wp:inline distT="0" distB="0" distL="0" distR="0" wp14:anchorId="0913D994" wp14:editId="192E207B">
+            <wp:extent cx="3048000" cy="1818005"/>
+            <wp:effectExtent l="0" t="0" r="0" b="0"/>
+            <wp:docPr id="1429752877" name="Picture 2" descr="A graph of numbers and points&#10;&#10;Description automatically generated with medium confidence"/>
+            <wp:cNvGraphicFramePr>
+              <a:graphicFrameLocks xmlns:a="http://schemas.openxmlformats.org/drawingml/2006/main" noChangeAspect="1"/>
+            </wp:cNvGraphicFramePr>
+            <a:graphic xmlns:a="http://schemas.openxmlformats.org/drawingml/2006/main">
+              <a:graphicData uri="http://schemas.openxmlformats.org/drawingml/2006/picture">
+                <pic:pic xmlns:pic="http://schemas.openxmlformats.org/drawingml/2006/picture">
+                  <pic:nvPicPr>
+                    <pic:cNvPr id="1429752877" name="Picture 2" descr="A graph of numbers and points&#10;&#10;Description automatically generated with medium confidence"/>
+                    <pic:cNvPicPr>
+                      <a:picLocks noChangeAspect="1" noChangeArrowheads="1"/>
+                    </pic:cNvPicPr>
+                  </pic:nvPicPr>
+                  <pic:blipFill>
+                    <a:blip r:embed="rId16">
+                      <a:extLst>
+                        <a:ext uri="{28A0092B-C50C-407E-A947-70E740481C1C}">
+                          <a14:useLocalDpi xmlns:a14="http://schemas.microsoft.com/office/drawing/2010/main" val="0"/>
+                        </a:ext>
+                      </a:extLst>
+                    </a:blip>
+                    <a:srcRect/>
+                    <a:stretch>
+                      <a:fillRect/>
+                    </a:stretch>
+                  </pic:blipFill>
+                  <pic:spPr bwMode="auto">
+                    <a:xfrm>
+                      <a:off x="0" y="0"/>
+                      <a:ext cx="3048000" cy="1818005"/>
+                    </a:xfrm>
+                    <a:prstGeom prst="rect">
+                      <a:avLst/>
+                    </a:prstGeom>
+                    <a:noFill/>
+                    <a:ln>
+                      <a:noFill/>
+                    </a:ln>
+                  </pic:spPr>
+                </pic:pic>
+              </a:graphicData>
+            </a:graphic>
+          </wp:inline>
+        </w:drawing>
+      </w:r>
+    </w:p>
+    <w:p>
+      <w:pPr>
+        <w:pStyle w:val="FigureCaption"/>
+        <w:jc w:val="both"/>
+        <w:rPr>
+          <w:lang w:eastAsia="ja-JP"/>
+          <w14:ligatures w14:val="standard"/>
+        </w:rPr>
+      </w:pPr>
+      <w:r>
+        <w:rPr>
+          <w:rStyle w:val="Label"/>
+          <w14:ligatures w14:val="standard"/>
+        </w:rPr>
+        <w:t xml:space="preserve">Figure </w:t>
+      </w:r>
+      <w:r>
+        <w:rPr>
+          <w:rStyle w:val="Label"/>
+          <w14:ligatures w14:val="standard"/>
+        </w:rPr>
+        <w:t>4</w:t>
+      </w:r>
+      <w:r>
+        <w:rPr>
+          <w:rStyle w:val="Label"/>
+          <w14:ligatures w14:val="standard"/>
+        </w:rPr>
+        <w:t>:</w:t>
+      </w:r>
+      <w:r>
+        <w:rPr>
+          <w:lang w:eastAsia="ja-JP"/>
+          <w14:ligatures w14:val="standard"/>
+        </w:rPr>
+        <w:t xml:space="preserve"> </w:t>
+      </w:r>
+      <w:r>
+        <w:rPr>
+          <w:lang w:eastAsia="ja-JP"/>
+          <w14:ligatures w14:val="standard"/>
+        </w:rPr>
+        <w:t>Popularity vs Average Years of Experience for Programming Languages</w:t>
+      </w:r>
+      <w:r>
+        <w:rPr>
+          <w:lang w:eastAsia="ja-JP"/>
+          <w14:ligatures w14:val="standard"/>
+        </w:rPr>
+        <w:t>.</w:t>
+      </w:r>
+    </w:p>
+    <w:p>
+      <w:pPr>
+        <w:pStyle w:val="Para"/>
+      </w:pPr>
+    </w:p>
+    <w:p>
+      <w:pPr>
+        <w:pStyle w:val="Para"/>
+      </w:pPr>
+      <w:r>
+        <w:t>Interestingly, current trends</w:t>
+      </w:r>
+      <w:r>
+        <w:t xml:space="preserve"> </w:t>
+      </w:r>
+      <w:r>
+        <w:t>demonstrate</w:t>
+      </w:r>
+      <w:r>
+        <w:t xml:space="preserve"> </w:t>
+      </w:r>
+      <w:r>
+        <w:t>(Figure 4)</w:t>
+      </w:r>
+      <w:r>
+        <w:t xml:space="preserve"> how developer experience influences language usage. Less experienced developers gravitate toward modern, high-demand languages like Python and TypeScript due to their accessibility and extensive resources. In contrast, experienced developers often continue to use legacy languages such as C and PHP, which, while declining in popularity, remain critical for maintaining older systems.</w:t>
       </w:r>
     </w:p>
     <w:p>
@@ -4825,10 +4866,7 @@
         <w:pStyle w:val="Para"/>
       </w:pPr>
       <w:r>
-        <w:t xml:space="preserve">When viewed together, these findings demonstrate how language popularity, industry requirements, regional trends, developer experience, and salary potential are deeply intertwined. Modern, versatile languages dominate usage across industries, while niche languages offer lucrative opportunities for developers with specialized expertise. Understanding these relationships provides </w:t>
-      </w:r>
-      <w:r>
-        <w:t>valuable insights for developers navigating career choices and organizations making technology investments.</w:t>
+        <w:t>When viewed together, these findings demonstrate how language popularity, industry requirements, regional trends, developer experience, and salary potential are deeply intertwined. Modern, versatile languages dominate usage across industries, while niche languages offer lucrative opportunities for developers with specialized expertise. Understanding these relationships provides valuable insights for developers navigating career choices and organizations making technology investments.</w:t>
       </w:r>
     </w:p>
     <w:p>
@@ -4882,7 +4920,11 @@
         <w:pStyle w:val="Para"/>
       </w:pPr>
       <w:r>
-        <w:t>One of the primary limitations lies in the dataset itself. The data is self-reported, meaning it may not fully capture global developer trends, especially in regions with lower survey participation. Additionally, while the dataset included education level and learning methods, their impact on programming language popularity was not analyzed in depth. For example, investigating how different education levels (formal education versus self-learning) or specific learning platforms influence language adoption could provide deeper insights. Future work should examine these relationships in detail to better understand how developers’ educational backgrounds and learning resources shape their language preferences.</w:t>
+        <w:t xml:space="preserve">One of the primary limitations lies in the dataset itself. The data is self-reported, meaning it may not fully capture global developer trends, especially in regions with lower survey participation. Additionally, while the dataset included education level and learning methods, their impact on programming language popularity was not analyzed in depth. For example, investigating how different education levels (formal education versus self-learning) or specific learning platforms influence language adoption could provide deeper insights. Future work should examine these relationships in detail to better understand how </w:t>
+      </w:r>
+      <w:r>
+        <w:lastRenderedPageBreak/>
+        <w:t>developers’ educational backgrounds and learning resources shape their language preferences.</w:t>
       </w:r>
     </w:p>
     <w:p>
@@ -4934,11 +4976,7 @@
         <w:pStyle w:val="Para"/>
       </w:pPr>
       <w:r>
-        <w:t xml:space="preserve">To improve the results in future studies, the inclusion of additional factors—such as deeper analyses of education, learning methods, and industry-specific preferences—would provide a </w:t>
-      </w:r>
-      <w:r>
-        <w:lastRenderedPageBreak/>
-        <w:t>more nuanced understanding of programming language trends. Moreover, analyzing the intersection of developer demographics and industry needs could offer a more targeted perspective on the factors driving programming language adoption. Expanding the dataset to include more recent data and a broader geographic representation would also strengthen the validity of the findings.</w:t>
+        <w:t>To improve the results in future studies, the inclusion of additional factors—such as deeper analyses of education, learning methods, and industry-specific preferences—would provide a more nuanced understanding of programming language trends. Moreover, analyzing the intersection of developer demographics and industry needs could offer a more targeted perspective on the factors driving programming language adoption. Expanding the dataset to include more recent data and a broader geographic representation would also strengthen the validity of the findings.</w:t>
       </w:r>
     </w:p>
     <w:p>
@@ -5004,7 +5042,10 @@
         <w:t xml:space="preserve"> (Kaggle Dataset)</w:t>
       </w:r>
       <w:r>
-        <w:t>. Key findings showed that Python has gained significant popularity over the last decade, with JavaScript remaining stable and other languages like Java and C# declining. The analysis also revealed that more experienced developers tend to use less popular languages. In terms of industries, languages like JavaScript, HTML/CSS, and SQL were widely used. Additionally, languages such as Objective-C and Elixir offered higher salaries, while languages like PHP and Dart had lower earnings.</w:t>
+        <w:t xml:space="preserve">. Key findings showed that Python has gained significant popularity over the last decade, with JavaScript remaining stable and other languages like Java </w:t>
+      </w:r>
+      <w:r>
+        <w:t>and C# declining. The analysis also revealed that more experienced developers tend to use less popular languages. In terms of industries, languages like JavaScript, HTML/CSS, and SQL were widely used. Additionally, languages such as Objective-C and Elixir offered higher salaries, while languages like PHP and Dart had lower earnings.</w:t>
       </w:r>
     </w:p>
     <w:p>
@@ -14271,10 +14312,6 @@
 </file>
 
 <file path=customXml/item1.xml><?xml version="1.0" encoding="utf-8"?>
-<b:Sources xmlns:b="http://schemas.openxmlformats.org/officeDocument/2006/bibliography" xmlns="http://schemas.openxmlformats.org/officeDocument/2006/bibliography" SelectedStyle="\APA.XSL" StyleName="APA"/>
-</file>
-
-<file path=customXml/item2.xml><?xml version="1.0" encoding="utf-8"?>
 <Workflow version="v.1.13">
   <Filtration versionrequired="True" status="DONE" StartTime="25-07-2014 13:27:04" EndTime="25-07-2014 13:28:29">
     <Mandatory>
@@ -14452,16 +14489,20 @@
 </Workflow>
 </file>
 
+<file path=customXml/item2.xml><?xml version="1.0" encoding="utf-8"?>
+<b:Sources xmlns:b="http://schemas.openxmlformats.org/officeDocument/2006/bibliography" xmlns="http://schemas.openxmlformats.org/officeDocument/2006/bibliography" SelectedStyle="\APA.XSL" StyleName="APA"/>
+</file>
+
 <file path=customXml/itemProps1.xml><?xml version="1.0" encoding="utf-8"?>
+<ds:datastoreItem xmlns:ds="http://schemas.openxmlformats.org/officeDocument/2006/customXml" ds:itemID="{4D45DBA2-DCF6-46BF-858B-9A8CC8161B4D}">
+  <ds:schemaRefs/>
+</ds:datastoreItem>
+</file>
+
+<file path=customXml/itemProps2.xml><?xml version="1.0" encoding="utf-8"?>
 <ds:datastoreItem xmlns:ds="http://schemas.openxmlformats.org/officeDocument/2006/customXml" ds:itemID="{B589180B-96F4-4B3D-93D7-E2C64345EF74}">
   <ds:schemaRefs>
     <ds:schemaRef ds:uri="http://schemas.openxmlformats.org/officeDocument/2006/bibliography"/>
   </ds:schemaRefs>
 </ds:datastoreItem>
-</file>
-
-<file path=customXml/itemProps2.xml><?xml version="1.0" encoding="utf-8"?>
-<ds:datastoreItem xmlns:ds="http://schemas.openxmlformats.org/officeDocument/2006/customXml" ds:itemID="{4D45DBA2-DCF6-46BF-858B-9A8CC8161B4D}">
-  <ds:schemaRefs/>
-</ds:datastoreItem>
 </file>
</xml_diff>